<commit_message>
Correct spelling and grammar in the documentation
</commit_message>
<xml_diff>
--- a/Documentation/Test Cases - Talkable.docx
+++ b/Documentation/Test Cases - Talkable.docx
@@ -13,8 +13,6 @@
           <w:szCs w:val="32"/>
         </w:rPr>
       </w:pPr>
-      <w:bookmarkStart w:id="0" w:name="_GoBack"/>
-      <w:bookmarkEnd w:id="0"/>
       <w:r>
         <w:rPr>
           <w:rFonts w:asciiTheme="majorHAnsi" w:hAnsiTheme="majorHAnsi"/>
@@ -33,14 +31,17 @@
         <w:t xml:space="preserve">Talkable has been integrated successfully and is working on </w:t>
       </w:r>
       <w:r>
+        <w:t xml:space="preserve">the </w:t>
+      </w:r>
+      <w:r>
         <w:t xml:space="preserve">following </w:t>
       </w:r>
       <w:r>
         <w:t>sample store:</w:t>
       </w:r>
     </w:p>
-    <w:bookmarkStart w:id="1" w:name="OLE_LINK154"/>
-    <w:bookmarkStart w:id="2" w:name="OLE_LINK155"/>
+    <w:bookmarkStart w:id="0" w:name="OLE_LINK154"/>
+    <w:bookmarkStart w:id="1" w:name="OLE_LINK155"/>
     <w:p>
       <w:pPr>
         <w:jc w:val="both"/>
@@ -70,8 +71,8 @@
         <w:fldChar w:fldCharType="end"/>
       </w:r>
     </w:p>
+    <w:bookmarkEnd w:id="0"/>
     <w:bookmarkEnd w:id="1"/>
-    <w:bookmarkEnd w:id="2"/>
     <w:p>
       <w:pPr>
         <w:jc w:val="both"/>
@@ -92,27 +93,21 @@
       <w:r>
         <w:t xml:space="preserve">ampaigns </w:t>
       </w:r>
-      <w:bookmarkStart w:id="3" w:name="OLE_LINK114"/>
-      <w:bookmarkStart w:id="4" w:name="OLE_LINK115"/>
+      <w:bookmarkStart w:id="2" w:name="OLE_LINK114"/>
+      <w:bookmarkStart w:id="3" w:name="OLE_LINK115"/>
       <w:r>
         <w:t xml:space="preserve">to show on your store in </w:t>
       </w:r>
-      <w:bookmarkStart w:id="5" w:name="OLE_LINK160"/>
-      <w:bookmarkStart w:id="6" w:name="OLE_LINK161"/>
-      <w:r>
-        <w:t>Business</w:t>
-      </w:r>
+      <w:bookmarkStart w:id="4" w:name="OLE_LINK160"/>
+      <w:bookmarkStart w:id="5" w:name="OLE_LINK161"/>
+      <w:r>
+        <w:t>Business Manager</w:t>
+      </w:r>
+      <w:bookmarkStart w:id="6" w:name="OLE_LINK151"/>
       <w:r>
         <w:t> </w:t>
       </w:r>
-      <w:r>
-        <w:t>Manager</w:t>
-      </w:r>
-      <w:bookmarkStart w:id="7" w:name="OLE_LINK151"/>
-      <w:r>
-        <w:t> </w:t>
-      </w:r>
-      <w:bookmarkEnd w:id="7"/>
+      <w:bookmarkEnd w:id="6"/>
       <w:r>
         <w:rPr>
           <w:rFonts w:ascii="Times New Roman" w:hAnsi="Times New Roman" w:cs="Times New Roman"/>
@@ -120,14 +115,14 @@
         <w:t>→</w:t>
       </w:r>
     </w:p>
+    <w:bookmarkEnd w:id="4"/>
     <w:bookmarkEnd w:id="5"/>
-    <w:bookmarkEnd w:id="6"/>
     <w:p>
       <w:r>
         <w:t>Merchant Tools</w:t>
       </w:r>
-      <w:bookmarkStart w:id="8" w:name="OLE_LINK147"/>
-      <w:bookmarkStart w:id="9" w:name="OLE_LINK148"/>
+      <w:bookmarkStart w:id="7" w:name="OLE_LINK147"/>
+      <w:bookmarkStart w:id="8" w:name="OLE_LINK148"/>
       <w:r>
         <w:t> </w:t>
       </w:r>
@@ -140,13 +135,13 @@
       <w:r>
         <w:t> </w:t>
       </w:r>
+      <w:bookmarkEnd w:id="7"/>
       <w:bookmarkEnd w:id="8"/>
-      <w:bookmarkEnd w:id="9"/>
       <w:r>
         <w:t>Site Preferences</w:t>
       </w:r>
-      <w:bookmarkStart w:id="10" w:name="OLE_LINK91"/>
-      <w:bookmarkStart w:id="11" w:name="OLE_LINK92"/>
+      <w:bookmarkStart w:id="9" w:name="OLE_LINK91"/>
+      <w:bookmarkStart w:id="10" w:name="OLE_LINK92"/>
       <w:r>
         <w:t> </w:t>
       </w:r>
@@ -159,8 +154,8 @@
       <w:r>
         <w:t> Custom Preferences</w:t>
       </w:r>
+      <w:bookmarkEnd w:id="9"/>
       <w:bookmarkEnd w:id="10"/>
-      <w:bookmarkEnd w:id="11"/>
       <w:r>
         <w:t> </w:t>
       </w:r>
@@ -173,8 +168,8 @@
       <w:r>
         <w:t> Talkable.</w:t>
       </w:r>
+      <w:bookmarkEnd w:id="2"/>
       <w:bookmarkEnd w:id="3"/>
-      <w:bookmarkEnd w:id="4"/>
     </w:p>
     <w:p>
       <w:pPr>
@@ -251,8 +246,8 @@
         </w:rPr>
         <w:br w:type="column"/>
       </w:r>
-      <w:bookmarkStart w:id="12" w:name="OLE_LINK163"/>
-      <w:bookmarkStart w:id="13" w:name="OLE_LINK164"/>
+      <w:bookmarkStart w:id="11" w:name="OLE_LINK163"/>
+      <w:bookmarkStart w:id="12" w:name="OLE_LINK164"/>
       <w:r>
         <w:rPr>
           <w:b/>
@@ -275,6 +270,9 @@
         <w:jc w:val="both"/>
       </w:pPr>
       <w:r>
+        <w:t xml:space="preserve">The </w:t>
+      </w:r>
+      <w:r>
         <w:t xml:space="preserve">Floating Widget is displayed </w:t>
       </w:r>
       <w:r>
@@ -293,42 +291,27 @@
         <w:t>as per the screenshot below</w:t>
       </w:r>
       <w:r>
+        <w:t xml:space="preserve"> (except for the pages where other Talkable campaigns are shown, see the </w:t>
+      </w:r>
+      <w:r>
+        <w:t>following</w:t>
+      </w:r>
+      <w:r>
+        <w:t xml:space="preserve"> test cases)</w:t>
+      </w:r>
+      <w:r>
+        <w:t xml:space="preserve">. </w:t>
+      </w:r>
+      <w:r>
+        <w:t>Click</w:t>
+      </w:r>
+      <w:r>
+        <w:t>ing</w:t>
+      </w:r>
+      <w:r>
         <w:t xml:space="preserve"> </w:t>
       </w:r>
       <w:r>
-        <w:t xml:space="preserve">(except for the pages where other Talkable campaigns are shown, see </w:t>
-      </w:r>
-      <w:r>
-        <w:t xml:space="preserve">the </w:t>
-      </w:r>
-      <w:r>
-        <w:t>following</w:t>
-      </w:r>
-      <w:r>
-        <w:t xml:space="preserve"> test</w:t>
-      </w:r>
-      <w:r>
-        <w:t xml:space="preserve"> </w:t>
-      </w:r>
-      <w:r>
-        <w:t>c</w:t>
-      </w:r>
-      <w:r>
-        <w:t>ase</w:t>
-      </w:r>
-      <w:r>
-        <w:t>s</w:t>
-      </w:r>
-      <w:r>
-        <w:t>)</w:t>
-      </w:r>
-      <w:r>
-        <w:t xml:space="preserve">. </w:t>
-      </w:r>
-      <w:r>
-        <w:t xml:space="preserve">Click </w:t>
-      </w:r>
-      <w:r>
         <w:t xml:space="preserve">on the widget </w:t>
       </w:r>
       <w:r>
@@ -344,8 +327,8 @@
         <w:t>.</w:t>
       </w:r>
     </w:p>
+    <w:bookmarkEnd w:id="11"/>
     <w:bookmarkEnd w:id="12"/>
-    <w:bookmarkEnd w:id="13"/>
     <w:p>
       <w:pPr>
         <w:jc w:val="both"/>
@@ -418,9 +401,9 @@
       <w:r>
         <w:br w:type="column"/>
       </w:r>
-      <w:bookmarkStart w:id="14" w:name="OLE_LINK152"/>
-      <w:bookmarkStart w:id="15" w:name="OLE_LINK153"/>
-      <w:bookmarkStart w:id="16" w:name="OLE_LINK162"/>
+      <w:bookmarkStart w:id="13" w:name="OLE_LINK152"/>
+      <w:bookmarkStart w:id="14" w:name="OLE_LINK153"/>
+      <w:bookmarkStart w:id="15" w:name="OLE_LINK162"/>
       <w:r>
         <w:rPr>
           <w:b/>
@@ -449,7 +432,15 @@
         <w:jc w:val="both"/>
       </w:pPr>
       <w:r>
-        <w:t>Once the order confirmation page loads, Talkable pop-up displays.</w:t>
+        <w:t xml:space="preserve">Once the order confirmation page loads, </w:t>
+      </w:r>
+      <w:r>
+        <w:t xml:space="preserve">a </w:t>
+      </w:r>
+      <w:bookmarkStart w:id="16" w:name="_GoBack"/>
+      <w:bookmarkEnd w:id="16"/>
+      <w:r>
+        <w:t>Talkable pop-up displays.</w:t>
       </w:r>
     </w:p>
     <w:p>
@@ -515,9 +506,9 @@
         </w:drawing>
       </w:r>
     </w:p>
+    <w:bookmarkEnd w:id="13"/>
     <w:bookmarkEnd w:id="14"/>
     <w:bookmarkEnd w:id="15"/>
-    <w:bookmarkEnd w:id="16"/>
     <w:p>
       <w:pPr>
         <w:pStyle w:val="Heading1"/>
@@ -541,13 +532,7 @@
         <w:t>:</w:t>
       </w:r>
       <w:r>
-        <w:t xml:space="preserve"> </w:t>
-      </w:r>
-      <w:r>
-        <w:t>Invite</w:t>
-      </w:r>
-      <w:r>
-        <w:t xml:space="preserve"> Campaign</w:t>
+        <w:t xml:space="preserve"> Invite Campaign</w:t>
       </w:r>
     </w:p>
     <w:p>
@@ -839,13 +824,7 @@
         <w:t>:</w:t>
       </w:r>
       <w:r>
-        <w:t xml:space="preserve"> </w:t>
-      </w:r>
-      <w:r>
-        <w:t>Advocate Dashboard</w:t>
-      </w:r>
-      <w:r>
-        <w:t xml:space="preserve"> Campaign</w:t>
+        <w:t xml:space="preserve"> Advocate Dashboard Campaign</w:t>
       </w:r>
     </w:p>
     <w:p>
@@ -1025,7 +1004,7 @@
         <w:rStyle w:val="PageNumber"/>
         <w:noProof/>
       </w:rPr>
-      <w:t>1</w:t>
+      <w:t>3</w:t>
     </w:r>
     <w:r>
       <w:rPr>
@@ -5342,7 +5321,7 @@
 </file>
 
 <file path=customXml/itemProps1.xml><?xml version="1.0" encoding="utf-8"?>
-<ds:datastoreItem xmlns:ds="http://schemas.openxmlformats.org/officeDocument/2006/customXml" ds:itemID="{68278DA1-E020-D644-9ECC-221EC8216547}">
+<ds:datastoreItem xmlns:ds="http://schemas.openxmlformats.org/officeDocument/2006/customXml" ds:itemID="{F301950E-B87E-2441-B3FC-34AF5D899548}">
   <ds:schemaRefs>
     <ds:schemaRef ds:uri="http://schemas.openxmlformats.org/officeDocument/2006/bibliography"/>
   </ds:schemaRefs>

</xml_diff>